<commit_message>
CONTINUATION OF THE HACK.  WE DONE BOYS.
</commit_message>
<xml_diff>
--- a/manual_code/Context_Switching_UART/Documentation.docx
+++ b/manual_code/Context_Switching_UART/Documentation.docx
@@ -9,240 +9,561 @@
       <w:r>
         <w:t>Documentation Notes</w:t>
       </w:r>
+    </w:p>
+    <w:p>
+      <w:pPr>
+        <w:pStyle w:val="Heading1"/>
+      </w:pPr>
+      <w:r>
+        <w:t>User Processes</w:t>
+      </w:r>
+      <w:r>
+        <w:t xml:space="preserve"> P1</w:t>
+      </w:r>
+      <w:r>
+        <w:t>:</w:t>
+      </w:r>
+    </w:p>
+    <w:p>
+      <w:pPr>
+        <w:pStyle w:val="ListParagraph"/>
+        <w:numPr>
+          <w:ilvl w:val="0"/>
+          <w:numId w:val="2"/>
+        </w:numPr>
+      </w:pPr>
+      <w:r>
+        <w:t>Expected output:</w:t>
+      </w:r>
+    </w:p>
+    <w:p>
+      <w:pPr>
+        <w:pStyle w:val="NoSpacing"/>
+      </w:pPr>
+      <w:r>
+        <w:t>G012_test: START</w:t>
+      </w:r>
+    </w:p>
+    <w:p>
+      <w:pPr>
+        <w:pStyle w:val="NoSpacing"/>
+      </w:pPr>
+      <w:r>
+        <w:t>G012_test: total 6 tests</w:t>
+      </w:r>
+    </w:p>
+    <w:p>
+      <w:pPr>
+        <w:pStyle w:val="NoSpacing"/>
+      </w:pPr>
+      <w:r>
+        <w:t>G012_test: test 6 OK</w:t>
+      </w:r>
+    </w:p>
+    <w:p>
+      <w:pPr>
+        <w:pStyle w:val="NoSpacing"/>
+      </w:pPr>
+      <w:r>
+        <w:t>G012_test: test 5 OK</w:t>
+      </w:r>
+    </w:p>
+    <w:p>
+      <w:pPr>
+        <w:pStyle w:val="NoSpacing"/>
+      </w:pPr>
+      <w:r>
+        <w:t>G012_test: test 4 OK</w:t>
+      </w:r>
+    </w:p>
+    <w:p>
+      <w:pPr>
+        <w:pStyle w:val="NoSpacing"/>
+      </w:pPr>
+      <w:r>
+        <w:t>G012_test: test 2 OK</w:t>
+      </w:r>
+    </w:p>
+    <w:p>
+      <w:pPr>
+        <w:pStyle w:val="NoSpacing"/>
+      </w:pPr>
+      <w:r>
+        <w:t>G012_test: test 3 OK</w:t>
+      </w:r>
+    </w:p>
+    <w:p>
+      <w:pPr>
+        <w:pStyle w:val="NoSpacing"/>
+      </w:pPr>
+      <w:r>
+        <w:t>G012_test: test 1 OK</w:t>
+      </w:r>
+    </w:p>
+    <w:p>
+      <w:pPr>
+        <w:pStyle w:val="NoSpacing"/>
+      </w:pPr>
+      <w:r>
+        <w:t>G012_test: 6/6 tests OK</w:t>
+      </w:r>
+    </w:p>
+    <w:p>
+      <w:pPr>
+        <w:pStyle w:val="NoSpacing"/>
+      </w:pPr>
+      <w:r>
+        <w:t>G012_test: 0/6 tests FAIL</w:t>
+      </w:r>
+    </w:p>
+    <w:p>
+      <w:pPr>
+        <w:pStyle w:val="NoSpacing"/>
+      </w:pPr>
+      <w:r>
+        <w:t>G012_test: END</w:t>
+      </w:r>
+    </w:p>
+    <w:p>
+      <w:pPr>
+        <w:pStyle w:val="NoSpacing"/>
+      </w:pPr>
+    </w:p>
+    <w:p>
+      <w:pPr>
+        <w:pStyle w:val="NoSpacing"/>
+        <w:numPr>
+          <w:ilvl w:val="0"/>
+          <w:numId w:val="2"/>
+        </w:numPr>
+      </w:pPr>
+      <w:r>
+        <w:t>Proc1 t</w:t>
+      </w:r>
+      <w:r>
+        <w:t>ake</w:t>
+      </w:r>
+      <w:r>
+        <w:t>s</w:t>
+      </w:r>
+      <w:r>
+        <w:t xml:space="preserve"> up all the memory to test blocking on resource</w:t>
+      </w:r>
+    </w:p>
+    <w:p>
+      <w:pPr>
+        <w:pStyle w:val="NoSpacing"/>
+        <w:numPr>
+          <w:ilvl w:val="0"/>
+          <w:numId w:val="2"/>
+        </w:numPr>
+      </w:pPr>
+      <w:r>
+        <w:t>Proc2 is a basic test to check if a memory block on its own can be requested</w:t>
+      </w:r>
+    </w:p>
+    <w:p>
+      <w:pPr>
+        <w:pStyle w:val="NoSpacing"/>
+        <w:numPr>
+          <w:ilvl w:val="1"/>
+          <w:numId w:val="2"/>
+        </w:numPr>
+      </w:pPr>
+      <w:r>
+        <w:t>Proc2 is designed to be blocked and later unblocked</w:t>
+      </w:r>
+    </w:p>
+    <w:p>
+      <w:pPr>
+        <w:pStyle w:val="NoSpacing"/>
+        <w:numPr>
+          <w:ilvl w:val="0"/>
+          <w:numId w:val="2"/>
+        </w:numPr>
+      </w:pPr>
+      <w:r>
+        <w:t>Proc3 checks a standard request/release pair</w:t>
+      </w:r>
+    </w:p>
+    <w:p>
+      <w:pPr>
+        <w:pStyle w:val="NoSpacing"/>
+        <w:numPr>
+          <w:ilvl w:val="1"/>
+          <w:numId w:val="2"/>
+        </w:numPr>
+      </w:pPr>
+      <w:r>
+        <w:t>Proc3 is designed to be blocked and later unblocked</w:t>
+      </w:r>
+    </w:p>
+    <w:p>
+      <w:pPr>
+        <w:pStyle w:val="NoSpacing"/>
+        <w:numPr>
+          <w:ilvl w:val="0"/>
+          <w:numId w:val="2"/>
+        </w:numPr>
+      </w:pPr>
+      <w:r>
+        <w:t>Proc4 is designed with pre-emption in mind giving a higher priority to Proc6</w:t>
+      </w:r>
+    </w:p>
+    <w:p>
+      <w:pPr>
+        <w:pStyle w:val="NoSpacing"/>
+        <w:numPr>
+          <w:ilvl w:val="0"/>
+          <w:numId w:val="2"/>
+        </w:numPr>
+      </w:pPr>
+      <w:r>
+        <w:t>Proc5 changes its own priority and checks that it is changed correctly</w:t>
+      </w:r>
+    </w:p>
+    <w:p>
+      <w:pPr>
+        <w:pStyle w:val="NoSpacing"/>
+        <w:numPr>
+          <w:ilvl w:val="0"/>
+          <w:numId w:val="2"/>
+        </w:numPr>
+      </w:pPr>
+      <w:r>
+        <w:t>Proc6 ensures that our checks around releasing memory disallow releasing something which is not a memory block that we manage</w:t>
+      </w:r>
+    </w:p>
+    <w:p>
+      <w:pPr>
+        <w:pStyle w:val="NoSpacing"/>
+        <w:numPr>
+          <w:ilvl w:val="0"/>
+          <w:numId w:val="2"/>
+        </w:numPr>
+      </w:pPr>
+      <w:r>
+        <w:t>We have custom functions to print out the result of each test and to check when tests are complete to print the post amble</w:t>
+      </w:r>
+    </w:p>
+    <w:p>
+      <w:pPr>
+        <w:pStyle w:val="Heading1"/>
+      </w:pPr>
+      <w:r>
+        <w:t>User Processes</w:t>
+      </w:r>
+      <w:r>
+        <w:t xml:space="preserve"> P2</w:t>
+      </w:r>
+      <w:r>
+        <w:t>:</w:t>
+      </w:r>
+    </w:p>
+    <w:p>
+      <w:pPr>
+        <w:pStyle w:val="ListParagraph"/>
+        <w:numPr>
+          <w:ilvl w:val="0"/>
+          <w:numId w:val="3"/>
+        </w:numPr>
+      </w:pPr>
+      <w:r>
+        <w:t>proc1</w:t>
+      </w:r>
+      <w:r>
+        <w:tab/>
+        <w:t>HIGH</w:t>
+      </w:r>
+      <w:r>
+        <w:tab/>
+      </w:r>
+      <w:r>
+        <w:tab/>
+      </w:r>
+      <w:r>
+        <w:tab/>
+      </w:r>
+      <w:r>
+        <w:t>reg command / command will exit</w:t>
+      </w:r>
+    </w:p>
+    <w:p>
+      <w:pPr>
+        <w:pStyle w:val="ListParagraph"/>
+        <w:numPr>
+          <w:ilvl w:val="0"/>
+          <w:numId w:val="3"/>
+        </w:numPr>
+      </w:pPr>
+      <w:r>
+        <w:t>proc2</w:t>
+      </w:r>
+      <w:r>
+        <w:tab/>
+        <w:t>HIGH</w:t>
+      </w:r>
+      <w:r>
+        <w:tab/>
+      </w:r>
+      <w:r>
+        <w:tab/>
+      </w:r>
+      <w:r>
+        <w:tab/>
+      </w:r>
+      <w:r>
+        <w:t>reg command / check argument correct-&gt;exit</w:t>
+      </w:r>
+    </w:p>
+    <w:p>
+      <w:pPr>
+        <w:pStyle w:val="ListParagraph"/>
+        <w:numPr>
+          <w:ilvl w:val="0"/>
+          <w:numId w:val="3"/>
+        </w:numPr>
+      </w:pPr>
+      <w:r>
+        <w:t>proc3</w:t>
+      </w:r>
+      <w:r>
+        <w:tab/>
+        <w:t>HIGH</w:t>
+      </w:r>
+      <w:r>
+        <w:tab/>
+      </w:r>
+      <w:r>
+        <w:tab/>
+      </w:r>
+      <w:r>
+        <w:tab/>
+      </w:r>
+      <w:r>
+        <w:t>clock / does not interact with anything else</w:t>
+      </w:r>
+    </w:p>
+    <w:p>
+      <w:pPr>
+        <w:pStyle w:val="ListParagraph"/>
+        <w:numPr>
+          <w:ilvl w:val="0"/>
+          <w:numId w:val="3"/>
+        </w:numPr>
+      </w:pPr>
+      <w:r>
+        <w:t>proc4</w:t>
+      </w:r>
+      <w:r>
+        <w:tab/>
+        <w:t>HIGH</w:t>
+      </w:r>
+      <w:r>
+        <w:tab/>
+      </w:r>
+      <w:r>
+        <w:tab/>
+      </w:r>
+      <w:r>
+        <w:tab/>
+      </w:r>
+      <w:r>
+        <w:t>always ready</w:t>
+      </w:r>
+    </w:p>
+    <w:p>
+      <w:pPr>
+        <w:pStyle w:val="ListParagraph"/>
+        <w:numPr>
+          <w:ilvl w:val="0"/>
+          <w:numId w:val="3"/>
+        </w:numPr>
+      </w:pPr>
+      <w:r>
+        <w:t>proc5</w:t>
+      </w:r>
+      <w:r>
+        <w:tab/>
+        <w:t>Medium</w:t>
+      </w:r>
+      <w:r>
+        <w:tab/>
+      </w:r>
+      <w:r>
+        <w:tab/>
+      </w:r>
+      <w:r>
+        <w:t>send delayed message to self,</w:t>
+      </w:r>
+      <w:r>
+        <w:t xml:space="preserve"> </w:t>
+      </w:r>
+      <w:r>
+        <w:t>ask for all me</w:t>
+      </w:r>
+      <w:r>
+        <w:t>mblocks, release them upon recei</w:t>
+      </w:r>
+      <w:r>
+        <w:t>ve the delayed message</w:t>
+      </w:r>
+    </w:p>
+    <w:p>
+      <w:pPr>
+        <w:pStyle w:val="ListParagraph"/>
+        <w:numPr>
+          <w:ilvl w:val="0"/>
+          <w:numId w:val="3"/>
+        </w:numPr>
+      </w:pPr>
+      <w:r>
+        <w:t>proc6</w:t>
+      </w:r>
+      <w:r>
+        <w:tab/>
+        <w:t>Medium</w:t>
+      </w:r>
+      <w:r>
+        <w:tab/>
+      </w:r>
+      <w:r>
+        <w:tab/>
+      </w:r>
+      <w:r>
+        <w:t>ask for one memblock, then release memblock.</w:t>
+      </w:r>
+    </w:p>
+    <w:p>
+      <w:pPr>
+        <w:pStyle w:val="ListParagraph"/>
+      </w:pPr>
+    </w:p>
+    <w:p>
+      <w:pPr>
+        <w:pStyle w:val="ListParagraph"/>
+        <w:numPr>
+          <w:ilvl w:val="0"/>
+          <w:numId w:val="6"/>
+        </w:numPr>
+      </w:pPr>
+      <w:r>
+        <w:t>1,2,3 set self to LOWEST upon finishing</w:t>
+      </w:r>
       <w:bookmarkStart w:id="0" w:name="_GoBack"/>
       <w:bookmarkEnd w:id="0"/>
     </w:p>
     <w:p>
       <w:pPr>
-        <w:pStyle w:val="Heading1"/>
-      </w:pPr>
-      <w:r>
-        <w:t>User Processes:</w:t>
-      </w:r>
-    </w:p>
-    <w:p>
-      <w:pPr>
-        <w:pStyle w:val="ListParagraph"/>
-        <w:numPr>
-          <w:ilvl w:val="0"/>
-          <w:numId w:val="2"/>
-        </w:numPr>
-      </w:pPr>
-      <w:r>
-        <w:t>Expected output:</w:t>
-      </w:r>
-    </w:p>
-    <w:p>
-      <w:pPr>
-        <w:pStyle w:val="NoSpacing"/>
-      </w:pPr>
-      <w:r>
-        <w:t>G012_test: START</w:t>
-      </w:r>
-    </w:p>
-    <w:p>
-      <w:pPr>
-        <w:pStyle w:val="NoSpacing"/>
-      </w:pPr>
-      <w:r>
-        <w:t>G012_test: total 6 tests</w:t>
-      </w:r>
-    </w:p>
-    <w:p>
-      <w:pPr>
-        <w:pStyle w:val="NoSpacing"/>
-      </w:pPr>
-      <w:r>
-        <w:t>G012_test: test 6 OK</w:t>
-      </w:r>
-    </w:p>
-    <w:p>
-      <w:pPr>
-        <w:pStyle w:val="NoSpacing"/>
-      </w:pPr>
-      <w:r>
-        <w:t>G012_test: test 5 OK</w:t>
-      </w:r>
-    </w:p>
-    <w:p>
-      <w:pPr>
-        <w:pStyle w:val="NoSpacing"/>
-      </w:pPr>
-      <w:r>
-        <w:t>G012_test: test 4 OK</w:t>
-      </w:r>
-    </w:p>
-    <w:p>
-      <w:pPr>
-        <w:pStyle w:val="NoSpacing"/>
-      </w:pPr>
-      <w:r>
-        <w:t>G012_test: test 2 OK</w:t>
-      </w:r>
-    </w:p>
-    <w:p>
-      <w:pPr>
-        <w:pStyle w:val="NoSpacing"/>
-      </w:pPr>
-      <w:r>
-        <w:t>G012_test: test 3 OK</w:t>
-      </w:r>
-    </w:p>
-    <w:p>
-      <w:pPr>
-        <w:pStyle w:val="NoSpacing"/>
-      </w:pPr>
-      <w:r>
-        <w:t>G012_test: test 1 OK</w:t>
-      </w:r>
-    </w:p>
-    <w:p>
-      <w:pPr>
-        <w:pStyle w:val="NoSpacing"/>
-      </w:pPr>
-      <w:r>
-        <w:t>G012_test: 6/6 tests OK</w:t>
-      </w:r>
-    </w:p>
-    <w:p>
-      <w:pPr>
-        <w:pStyle w:val="NoSpacing"/>
-      </w:pPr>
-      <w:r>
-        <w:t>G012_test: 0/6 tests FAIL</w:t>
-      </w:r>
-    </w:p>
-    <w:p>
-      <w:pPr>
-        <w:pStyle w:val="NoSpacing"/>
-      </w:pPr>
-      <w:r>
-        <w:t>G012_test: END</w:t>
-      </w:r>
-    </w:p>
-    <w:p>
-      <w:pPr>
-        <w:pStyle w:val="NoSpacing"/>
-      </w:pPr>
-    </w:p>
-    <w:p>
-      <w:pPr>
-        <w:pStyle w:val="NoSpacing"/>
-        <w:numPr>
-          <w:ilvl w:val="0"/>
-          <w:numId w:val="2"/>
-        </w:numPr>
-      </w:pPr>
-      <w:r>
-        <w:t>Proc1 t</w:t>
-      </w:r>
-      <w:r>
-        <w:t>ake</w:t>
-      </w:r>
-      <w:r>
-        <w:t>s</w:t>
-      </w:r>
-      <w:r>
-        <w:t xml:space="preserve"> up all the memory to test blocking on resource</w:t>
-      </w:r>
-    </w:p>
-    <w:p>
-      <w:pPr>
-        <w:pStyle w:val="NoSpacing"/>
-        <w:numPr>
-          <w:ilvl w:val="0"/>
-          <w:numId w:val="2"/>
-        </w:numPr>
-      </w:pPr>
-      <w:r>
-        <w:t>Proc2 is a basic test to check if a memory block on its own can be requested</w:t>
-      </w:r>
-    </w:p>
-    <w:p>
-      <w:pPr>
-        <w:pStyle w:val="NoSpacing"/>
+        <w:pStyle w:val="ListParagraph"/>
+        <w:numPr>
+          <w:ilvl w:val="0"/>
+          <w:numId w:val="6"/>
+        </w:numPr>
+      </w:pPr>
+      <w:r>
+        <w:t>4 set self to LOWEST if #proc finished is 3</w:t>
+      </w:r>
+    </w:p>
+    <w:p>
+      <w:pPr>
+        <w:pStyle w:val="ListParagraph"/>
+        <w:numPr>
+          <w:ilvl w:val="0"/>
+          <w:numId w:val="6"/>
+        </w:numPr>
+      </w:pPr>
+      <w:r>
+        <w:t>5,6 se</w:t>
+      </w:r>
+      <w:r>
+        <w:t>t self to LOWEST upon finishing</w:t>
+      </w:r>
+    </w:p>
+    <w:p>
+      <w:pPr>
+        <w:pStyle w:val="ListParagraph"/>
+      </w:pPr>
+    </w:p>
+    <w:p>
+      <w:pPr>
+        <w:pStyle w:val="ListParagraph"/>
+        <w:numPr>
+          <w:ilvl w:val="0"/>
+          <w:numId w:val="4"/>
+        </w:numPr>
+      </w:pPr>
+      <w:r>
+        <w:t>run proc 1,2,3 (block on receive)</w:t>
+      </w:r>
+    </w:p>
+    <w:p>
+      <w:pPr>
+        <w:pStyle w:val="ListParagraph"/>
+        <w:numPr>
+          <w:ilvl w:val="0"/>
+          <w:numId w:val="4"/>
+        </w:numPr>
+      </w:pPr>
+      <w:r>
+        <w:t>while waiting proc 4 (non-block)</w:t>
+      </w:r>
+    </w:p>
+    <w:p>
+      <w:pPr>
+        <w:pStyle w:val="ListParagraph"/>
+        <w:numPr>
+          <w:ilvl w:val="0"/>
+          <w:numId w:val="4"/>
+        </w:numPr>
+      </w:pPr>
+      <w:r>
+        <w:t xml:space="preserve">5 sends a delayed message to self, takes all </w:t>
+      </w:r>
+      <w:r>
+        <w:t>available</w:t>
+      </w:r>
+      <w:r>
+        <w:t xml:space="preserve"> memblocks</w:t>
+      </w:r>
+    </w:p>
+    <w:p>
+      <w:pPr>
+        <w:pStyle w:val="ListParagraph"/>
         <w:numPr>
           <w:ilvl w:val="1"/>
-          <w:numId w:val="2"/>
-        </w:numPr>
-      </w:pPr>
-      <w:r>
-        <w:t>Proc2 is designed to be blocked and later unblocked</w:t>
-      </w:r>
-    </w:p>
-    <w:p>
-      <w:pPr>
-        <w:pStyle w:val="NoSpacing"/>
-        <w:numPr>
-          <w:ilvl w:val="0"/>
-          <w:numId w:val="2"/>
-        </w:numPr>
-      </w:pPr>
-      <w:r>
-        <w:t>Proc3 checks a standard request/release pair</w:t>
-      </w:r>
-    </w:p>
-    <w:p>
-      <w:pPr>
-        <w:pStyle w:val="NoSpacing"/>
+          <w:numId w:val="4"/>
+        </w:numPr>
+      </w:pPr>
+      <w:r>
+        <w:t>upon recei</w:t>
+      </w:r>
+      <w:r>
+        <w:t>ving, it releases all memblocks it holds.</w:t>
+      </w:r>
+    </w:p>
+    <w:p>
+      <w:pPr>
+        <w:pStyle w:val="ListParagraph"/>
+        <w:numPr>
+          <w:ilvl w:val="0"/>
+          <w:numId w:val="4"/>
+        </w:numPr>
+      </w:pPr>
+      <w:r>
+        <w:t>6 ask for one memblock (should be blocked when 5 is not yet started releasing)</w:t>
+      </w:r>
+    </w:p>
+    <w:p>
+      <w:pPr>
+        <w:pStyle w:val="ListParagraph"/>
         <w:numPr>
           <w:ilvl w:val="1"/>
-          <w:numId w:val="2"/>
-        </w:numPr>
-      </w:pPr>
-      <w:r>
-        <w:t>Proc3</w:t>
-      </w:r>
-      <w:r>
-        <w:t xml:space="preserve"> is designed to be blocked and later unblocked</w:t>
-      </w:r>
-    </w:p>
-    <w:p>
-      <w:pPr>
-        <w:pStyle w:val="NoSpacing"/>
-        <w:numPr>
-          <w:ilvl w:val="0"/>
-          <w:numId w:val="2"/>
-        </w:numPr>
-      </w:pPr>
-      <w:r>
-        <w:t>Proc4 is designed with pre-emption in mind giving a higher priority to Proc6</w:t>
-      </w:r>
-    </w:p>
-    <w:p>
-      <w:pPr>
-        <w:pStyle w:val="NoSpacing"/>
-        <w:numPr>
-          <w:ilvl w:val="0"/>
-          <w:numId w:val="2"/>
-        </w:numPr>
-      </w:pPr>
-      <w:r>
-        <w:t>Proc5 changes its own priority and checks that it is changed correctly</w:t>
-      </w:r>
-    </w:p>
-    <w:p>
-      <w:pPr>
-        <w:pStyle w:val="NoSpacing"/>
-        <w:numPr>
-          <w:ilvl w:val="0"/>
-          <w:numId w:val="2"/>
-        </w:numPr>
-      </w:pPr>
-      <w:r>
-        <w:t>Proc6 ensures that our checks around releasing memory disallow releasing something which is not a memory block that we manage</w:t>
-      </w:r>
-    </w:p>
-    <w:p>
-      <w:pPr>
-        <w:pStyle w:val="NoSpacing"/>
-        <w:numPr>
-          <w:ilvl w:val="0"/>
-          <w:numId w:val="2"/>
-        </w:numPr>
-      </w:pPr>
-      <w:r>
-        <w:t>We have custom functions to print out the result of each test and to check when tests are complete to print the post amble</w:t>
+          <w:numId w:val="4"/>
+        </w:numPr>
+      </w:pPr>
+      <w:r>
+        <w:t>then release that block immediately.</w:t>
       </w:r>
     </w:p>
     <w:p>
@@ -334,13 +655,7 @@
         </w:numPr>
       </w:pPr>
       <w:r>
-        <w:t xml:space="preserve">One array keeps track of the </w:t>
-      </w:r>
-      <w:r>
-        <w:t>blocked</w:t>
-      </w:r>
-      <w:r>
-        <w:t xml:space="preserve"> queues for the different priorities</w:t>
+        <w:t>One array keeps track of the blocked queues for the different priorities</w:t>
       </w:r>
     </w:p>
     <w:p>
@@ -352,15 +667,7 @@
         </w:numPr>
       </w:pPr>
       <w:r>
-        <w:t xml:space="preserve">We have </w:t>
-      </w:r>
-      <w:proofErr w:type="spellStart"/>
-      <w:r>
-        <w:t>ProcessNode</w:t>
-      </w:r>
-      <w:proofErr w:type="spellEnd"/>
-      <w:r>
-        <w:t xml:space="preserve"> as a queue member wrapper around PCB which allows us to have next and previous for each PCB without changing the structure of the given PCB</w:t>
+        <w:t>We have ProcessNode as a queue member wrapper around PCB which allows us to have next and previous for each PCB without changing the structure of the given PCB</w:t>
       </w:r>
     </w:p>
     <w:p>
@@ -388,6 +695,458 @@
 <file path=word/numbering.xml><?xml version="1.0" encoding="utf-8"?>
 <w:numbering xmlns:wpc="http://schemas.microsoft.com/office/word/2010/wordprocessingCanvas" xmlns:mc="http://schemas.openxmlformats.org/markup-compatibility/2006" xmlns:o="urn:schemas-microsoft-com:office:office" xmlns:r="http://schemas.openxmlformats.org/officeDocument/2006/relationships" xmlns:m="http://schemas.openxmlformats.org/officeDocument/2006/math" xmlns:v="urn:schemas-microsoft-com:vml" xmlns:wp14="http://schemas.microsoft.com/office/word/2010/wordprocessingDrawing" xmlns:wp="http://schemas.openxmlformats.org/drawingml/2006/wordprocessingDrawing" xmlns:w10="urn:schemas-microsoft-com:office:word" xmlns:w="http://schemas.openxmlformats.org/wordprocessingml/2006/main" xmlns:w14="http://schemas.microsoft.com/office/word/2010/wordml" xmlns:w15="http://schemas.microsoft.com/office/word/2012/wordml" xmlns:wpg="http://schemas.microsoft.com/office/word/2010/wordprocessingGroup" xmlns:wpi="http://schemas.microsoft.com/office/word/2010/wordprocessingInk" xmlns:wne="http://schemas.microsoft.com/office/word/2006/wordml" xmlns:wps="http://schemas.microsoft.com/office/word/2010/wordprocessingShape" mc:Ignorable="w14 w15 wp14">
   <w:abstractNum w:abstractNumId="0" w15:restartNumberingAfterBreak="0">
+    <w:nsid w:val="0F556076"/>
+    <w:multiLevelType w:val="hybridMultilevel"/>
+    <w:tmpl w:val="B37C20C8"/>
+    <w:lvl w:ilvl="0" w:tplc="10090001">
+      <w:start w:val="1"/>
+      <w:numFmt w:val="bullet"/>
+      <w:lvlText w:val=""/>
+      <w:lvlJc w:val="left"/>
+      <w:pPr>
+        <w:ind w:left="720" w:hanging="360"/>
+      </w:pPr>
+      <w:rPr>
+        <w:rFonts w:ascii="Symbol" w:hAnsi="Symbol" w:hint="default"/>
+      </w:rPr>
+    </w:lvl>
+    <w:lvl w:ilvl="1" w:tplc="10090003" w:tentative="1">
+      <w:start w:val="1"/>
+      <w:numFmt w:val="bullet"/>
+      <w:lvlText w:val="o"/>
+      <w:lvlJc w:val="left"/>
+      <w:pPr>
+        <w:ind w:left="1440" w:hanging="360"/>
+      </w:pPr>
+      <w:rPr>
+        <w:rFonts w:ascii="Courier New" w:hAnsi="Courier New" w:cs="Courier New" w:hint="default"/>
+      </w:rPr>
+    </w:lvl>
+    <w:lvl w:ilvl="2" w:tplc="10090005" w:tentative="1">
+      <w:start w:val="1"/>
+      <w:numFmt w:val="bullet"/>
+      <w:lvlText w:val=""/>
+      <w:lvlJc w:val="left"/>
+      <w:pPr>
+        <w:ind w:left="2160" w:hanging="360"/>
+      </w:pPr>
+      <w:rPr>
+        <w:rFonts w:ascii="Wingdings" w:hAnsi="Wingdings" w:hint="default"/>
+      </w:rPr>
+    </w:lvl>
+    <w:lvl w:ilvl="3" w:tplc="10090001" w:tentative="1">
+      <w:start w:val="1"/>
+      <w:numFmt w:val="bullet"/>
+      <w:lvlText w:val=""/>
+      <w:lvlJc w:val="left"/>
+      <w:pPr>
+        <w:ind w:left="2880" w:hanging="360"/>
+      </w:pPr>
+      <w:rPr>
+        <w:rFonts w:ascii="Symbol" w:hAnsi="Symbol" w:hint="default"/>
+      </w:rPr>
+    </w:lvl>
+    <w:lvl w:ilvl="4" w:tplc="10090003" w:tentative="1">
+      <w:start w:val="1"/>
+      <w:numFmt w:val="bullet"/>
+      <w:lvlText w:val="o"/>
+      <w:lvlJc w:val="left"/>
+      <w:pPr>
+        <w:ind w:left="3600" w:hanging="360"/>
+      </w:pPr>
+      <w:rPr>
+        <w:rFonts w:ascii="Courier New" w:hAnsi="Courier New" w:cs="Courier New" w:hint="default"/>
+      </w:rPr>
+    </w:lvl>
+    <w:lvl w:ilvl="5" w:tplc="10090005" w:tentative="1">
+      <w:start w:val="1"/>
+      <w:numFmt w:val="bullet"/>
+      <w:lvlText w:val=""/>
+      <w:lvlJc w:val="left"/>
+      <w:pPr>
+        <w:ind w:left="4320" w:hanging="360"/>
+      </w:pPr>
+      <w:rPr>
+        <w:rFonts w:ascii="Wingdings" w:hAnsi="Wingdings" w:hint="default"/>
+      </w:rPr>
+    </w:lvl>
+    <w:lvl w:ilvl="6" w:tplc="10090001" w:tentative="1">
+      <w:start w:val="1"/>
+      <w:numFmt w:val="bullet"/>
+      <w:lvlText w:val=""/>
+      <w:lvlJc w:val="left"/>
+      <w:pPr>
+        <w:ind w:left="5040" w:hanging="360"/>
+      </w:pPr>
+      <w:rPr>
+        <w:rFonts w:ascii="Symbol" w:hAnsi="Symbol" w:hint="default"/>
+      </w:rPr>
+    </w:lvl>
+    <w:lvl w:ilvl="7" w:tplc="10090003" w:tentative="1">
+      <w:start w:val="1"/>
+      <w:numFmt w:val="bullet"/>
+      <w:lvlText w:val="o"/>
+      <w:lvlJc w:val="left"/>
+      <w:pPr>
+        <w:ind w:left="5760" w:hanging="360"/>
+      </w:pPr>
+      <w:rPr>
+        <w:rFonts w:ascii="Courier New" w:hAnsi="Courier New" w:cs="Courier New" w:hint="default"/>
+      </w:rPr>
+    </w:lvl>
+    <w:lvl w:ilvl="8" w:tplc="10090005" w:tentative="1">
+      <w:start w:val="1"/>
+      <w:numFmt w:val="bullet"/>
+      <w:lvlText w:val=""/>
+      <w:lvlJc w:val="left"/>
+      <w:pPr>
+        <w:ind w:left="6480" w:hanging="360"/>
+      </w:pPr>
+      <w:rPr>
+        <w:rFonts w:ascii="Wingdings" w:hAnsi="Wingdings" w:hint="default"/>
+      </w:rPr>
+    </w:lvl>
+  </w:abstractNum>
+  <w:abstractNum w:abstractNumId="1" w15:restartNumberingAfterBreak="0">
+    <w:nsid w:val="143F7A25"/>
+    <w:multiLevelType w:val="hybridMultilevel"/>
+    <w:tmpl w:val="3E7CA4D8"/>
+    <w:lvl w:ilvl="0" w:tplc="10090001">
+      <w:start w:val="1"/>
+      <w:numFmt w:val="bullet"/>
+      <w:lvlText w:val=""/>
+      <w:lvlJc w:val="left"/>
+      <w:pPr>
+        <w:ind w:left="720" w:hanging="360"/>
+      </w:pPr>
+      <w:rPr>
+        <w:rFonts w:ascii="Symbol" w:hAnsi="Symbol" w:hint="default"/>
+      </w:rPr>
+    </w:lvl>
+    <w:lvl w:ilvl="1" w:tplc="10090003">
+      <w:start w:val="1"/>
+      <w:numFmt w:val="bullet"/>
+      <w:lvlText w:val="o"/>
+      <w:lvlJc w:val="left"/>
+      <w:pPr>
+        <w:ind w:left="1440" w:hanging="360"/>
+      </w:pPr>
+      <w:rPr>
+        <w:rFonts w:ascii="Courier New" w:hAnsi="Courier New" w:cs="Courier New" w:hint="default"/>
+      </w:rPr>
+    </w:lvl>
+    <w:lvl w:ilvl="2" w:tplc="10090005" w:tentative="1">
+      <w:start w:val="1"/>
+      <w:numFmt w:val="bullet"/>
+      <w:lvlText w:val=""/>
+      <w:lvlJc w:val="left"/>
+      <w:pPr>
+        <w:ind w:left="2160" w:hanging="360"/>
+      </w:pPr>
+      <w:rPr>
+        <w:rFonts w:ascii="Wingdings" w:hAnsi="Wingdings" w:hint="default"/>
+      </w:rPr>
+    </w:lvl>
+    <w:lvl w:ilvl="3" w:tplc="10090001" w:tentative="1">
+      <w:start w:val="1"/>
+      <w:numFmt w:val="bullet"/>
+      <w:lvlText w:val=""/>
+      <w:lvlJc w:val="left"/>
+      <w:pPr>
+        <w:ind w:left="2880" w:hanging="360"/>
+      </w:pPr>
+      <w:rPr>
+        <w:rFonts w:ascii="Symbol" w:hAnsi="Symbol" w:hint="default"/>
+      </w:rPr>
+    </w:lvl>
+    <w:lvl w:ilvl="4" w:tplc="10090003" w:tentative="1">
+      <w:start w:val="1"/>
+      <w:numFmt w:val="bullet"/>
+      <w:lvlText w:val="o"/>
+      <w:lvlJc w:val="left"/>
+      <w:pPr>
+        <w:ind w:left="3600" w:hanging="360"/>
+      </w:pPr>
+      <w:rPr>
+        <w:rFonts w:ascii="Courier New" w:hAnsi="Courier New" w:cs="Courier New" w:hint="default"/>
+      </w:rPr>
+    </w:lvl>
+    <w:lvl w:ilvl="5" w:tplc="10090005" w:tentative="1">
+      <w:start w:val="1"/>
+      <w:numFmt w:val="bullet"/>
+      <w:lvlText w:val=""/>
+      <w:lvlJc w:val="left"/>
+      <w:pPr>
+        <w:ind w:left="4320" w:hanging="360"/>
+      </w:pPr>
+      <w:rPr>
+        <w:rFonts w:ascii="Wingdings" w:hAnsi="Wingdings" w:hint="default"/>
+      </w:rPr>
+    </w:lvl>
+    <w:lvl w:ilvl="6" w:tplc="10090001" w:tentative="1">
+      <w:start w:val="1"/>
+      <w:numFmt w:val="bullet"/>
+      <w:lvlText w:val=""/>
+      <w:lvlJc w:val="left"/>
+      <w:pPr>
+        <w:ind w:left="5040" w:hanging="360"/>
+      </w:pPr>
+      <w:rPr>
+        <w:rFonts w:ascii="Symbol" w:hAnsi="Symbol" w:hint="default"/>
+      </w:rPr>
+    </w:lvl>
+    <w:lvl w:ilvl="7" w:tplc="10090003" w:tentative="1">
+      <w:start w:val="1"/>
+      <w:numFmt w:val="bullet"/>
+      <w:lvlText w:val="o"/>
+      <w:lvlJc w:val="left"/>
+      <w:pPr>
+        <w:ind w:left="5760" w:hanging="360"/>
+      </w:pPr>
+      <w:rPr>
+        <w:rFonts w:ascii="Courier New" w:hAnsi="Courier New" w:cs="Courier New" w:hint="default"/>
+      </w:rPr>
+    </w:lvl>
+    <w:lvl w:ilvl="8" w:tplc="10090005" w:tentative="1">
+      <w:start w:val="1"/>
+      <w:numFmt w:val="bullet"/>
+      <w:lvlText w:val=""/>
+      <w:lvlJc w:val="left"/>
+      <w:pPr>
+        <w:ind w:left="6480" w:hanging="360"/>
+      </w:pPr>
+      <w:rPr>
+        <w:rFonts w:ascii="Wingdings" w:hAnsi="Wingdings" w:hint="default"/>
+      </w:rPr>
+    </w:lvl>
+  </w:abstractNum>
+  <w:abstractNum w:abstractNumId="2" w15:restartNumberingAfterBreak="0">
+    <w:nsid w:val="240E6BEB"/>
+    <w:multiLevelType w:val="hybridMultilevel"/>
+    <w:tmpl w:val="D940E758"/>
+    <w:lvl w:ilvl="0" w:tplc="10090001">
+      <w:start w:val="1"/>
+      <w:numFmt w:val="bullet"/>
+      <w:lvlText w:val=""/>
+      <w:lvlJc w:val="left"/>
+      <w:pPr>
+        <w:ind w:left="720" w:hanging="360"/>
+      </w:pPr>
+      <w:rPr>
+        <w:rFonts w:ascii="Symbol" w:hAnsi="Symbol" w:hint="default"/>
+      </w:rPr>
+    </w:lvl>
+    <w:lvl w:ilvl="1" w:tplc="10090003" w:tentative="1">
+      <w:start w:val="1"/>
+      <w:numFmt w:val="bullet"/>
+      <w:lvlText w:val="o"/>
+      <w:lvlJc w:val="left"/>
+      <w:pPr>
+        <w:ind w:left="1440" w:hanging="360"/>
+      </w:pPr>
+      <w:rPr>
+        <w:rFonts w:ascii="Courier New" w:hAnsi="Courier New" w:cs="Courier New" w:hint="default"/>
+      </w:rPr>
+    </w:lvl>
+    <w:lvl w:ilvl="2" w:tplc="10090005" w:tentative="1">
+      <w:start w:val="1"/>
+      <w:numFmt w:val="bullet"/>
+      <w:lvlText w:val=""/>
+      <w:lvlJc w:val="left"/>
+      <w:pPr>
+        <w:ind w:left="2160" w:hanging="360"/>
+      </w:pPr>
+      <w:rPr>
+        <w:rFonts w:ascii="Wingdings" w:hAnsi="Wingdings" w:hint="default"/>
+      </w:rPr>
+    </w:lvl>
+    <w:lvl w:ilvl="3" w:tplc="10090001" w:tentative="1">
+      <w:start w:val="1"/>
+      <w:numFmt w:val="bullet"/>
+      <w:lvlText w:val=""/>
+      <w:lvlJc w:val="left"/>
+      <w:pPr>
+        <w:ind w:left="2880" w:hanging="360"/>
+      </w:pPr>
+      <w:rPr>
+        <w:rFonts w:ascii="Symbol" w:hAnsi="Symbol" w:hint="default"/>
+      </w:rPr>
+    </w:lvl>
+    <w:lvl w:ilvl="4" w:tplc="10090003" w:tentative="1">
+      <w:start w:val="1"/>
+      <w:numFmt w:val="bullet"/>
+      <w:lvlText w:val="o"/>
+      <w:lvlJc w:val="left"/>
+      <w:pPr>
+        <w:ind w:left="3600" w:hanging="360"/>
+      </w:pPr>
+      <w:rPr>
+        <w:rFonts w:ascii="Courier New" w:hAnsi="Courier New" w:cs="Courier New" w:hint="default"/>
+      </w:rPr>
+    </w:lvl>
+    <w:lvl w:ilvl="5" w:tplc="10090005" w:tentative="1">
+      <w:start w:val="1"/>
+      <w:numFmt w:val="bullet"/>
+      <w:lvlText w:val=""/>
+      <w:lvlJc w:val="left"/>
+      <w:pPr>
+        <w:ind w:left="4320" w:hanging="360"/>
+      </w:pPr>
+      <w:rPr>
+        <w:rFonts w:ascii="Wingdings" w:hAnsi="Wingdings" w:hint="default"/>
+      </w:rPr>
+    </w:lvl>
+    <w:lvl w:ilvl="6" w:tplc="10090001" w:tentative="1">
+      <w:start w:val="1"/>
+      <w:numFmt w:val="bullet"/>
+      <w:lvlText w:val=""/>
+      <w:lvlJc w:val="left"/>
+      <w:pPr>
+        <w:ind w:left="5040" w:hanging="360"/>
+      </w:pPr>
+      <w:rPr>
+        <w:rFonts w:ascii="Symbol" w:hAnsi="Symbol" w:hint="default"/>
+      </w:rPr>
+    </w:lvl>
+    <w:lvl w:ilvl="7" w:tplc="10090003" w:tentative="1">
+      <w:start w:val="1"/>
+      <w:numFmt w:val="bullet"/>
+      <w:lvlText w:val="o"/>
+      <w:lvlJc w:val="left"/>
+      <w:pPr>
+        <w:ind w:left="5760" w:hanging="360"/>
+      </w:pPr>
+      <w:rPr>
+        <w:rFonts w:ascii="Courier New" w:hAnsi="Courier New" w:cs="Courier New" w:hint="default"/>
+      </w:rPr>
+    </w:lvl>
+    <w:lvl w:ilvl="8" w:tplc="10090005" w:tentative="1">
+      <w:start w:val="1"/>
+      <w:numFmt w:val="bullet"/>
+      <w:lvlText w:val=""/>
+      <w:lvlJc w:val="left"/>
+      <w:pPr>
+        <w:ind w:left="6480" w:hanging="360"/>
+      </w:pPr>
+      <w:rPr>
+        <w:rFonts w:ascii="Wingdings" w:hAnsi="Wingdings" w:hint="default"/>
+      </w:rPr>
+    </w:lvl>
+  </w:abstractNum>
+  <w:abstractNum w:abstractNumId="3" w15:restartNumberingAfterBreak="0">
+    <w:nsid w:val="263D1990"/>
+    <w:multiLevelType w:val="hybridMultilevel"/>
+    <w:tmpl w:val="9DBA51EE"/>
+    <w:lvl w:ilvl="0" w:tplc="10090003">
+      <w:start w:val="1"/>
+      <w:numFmt w:val="bullet"/>
+      <w:lvlText w:val="o"/>
+      <w:lvlJc w:val="left"/>
+      <w:pPr>
+        <w:ind w:left="720" w:hanging="360"/>
+      </w:pPr>
+      <w:rPr>
+        <w:rFonts w:ascii="Courier New" w:hAnsi="Courier New" w:cs="Courier New" w:hint="default"/>
+      </w:rPr>
+    </w:lvl>
+    <w:lvl w:ilvl="1" w:tplc="10090003" w:tentative="1">
+      <w:start w:val="1"/>
+      <w:numFmt w:val="bullet"/>
+      <w:lvlText w:val="o"/>
+      <w:lvlJc w:val="left"/>
+      <w:pPr>
+        <w:ind w:left="1440" w:hanging="360"/>
+      </w:pPr>
+      <w:rPr>
+        <w:rFonts w:ascii="Courier New" w:hAnsi="Courier New" w:cs="Courier New" w:hint="default"/>
+      </w:rPr>
+    </w:lvl>
+    <w:lvl w:ilvl="2" w:tplc="10090005" w:tentative="1">
+      <w:start w:val="1"/>
+      <w:numFmt w:val="bullet"/>
+      <w:lvlText w:val=""/>
+      <w:lvlJc w:val="left"/>
+      <w:pPr>
+        <w:ind w:left="2160" w:hanging="360"/>
+      </w:pPr>
+      <w:rPr>
+        <w:rFonts w:ascii="Wingdings" w:hAnsi="Wingdings" w:hint="default"/>
+      </w:rPr>
+    </w:lvl>
+    <w:lvl w:ilvl="3" w:tplc="10090001" w:tentative="1">
+      <w:start w:val="1"/>
+      <w:numFmt w:val="bullet"/>
+      <w:lvlText w:val=""/>
+      <w:lvlJc w:val="left"/>
+      <w:pPr>
+        <w:ind w:left="2880" w:hanging="360"/>
+      </w:pPr>
+      <w:rPr>
+        <w:rFonts w:ascii="Symbol" w:hAnsi="Symbol" w:hint="default"/>
+      </w:rPr>
+    </w:lvl>
+    <w:lvl w:ilvl="4" w:tplc="10090003" w:tentative="1">
+      <w:start w:val="1"/>
+      <w:numFmt w:val="bullet"/>
+      <w:lvlText w:val="o"/>
+      <w:lvlJc w:val="left"/>
+      <w:pPr>
+        <w:ind w:left="3600" w:hanging="360"/>
+      </w:pPr>
+      <w:rPr>
+        <w:rFonts w:ascii="Courier New" w:hAnsi="Courier New" w:cs="Courier New" w:hint="default"/>
+      </w:rPr>
+    </w:lvl>
+    <w:lvl w:ilvl="5" w:tplc="10090005" w:tentative="1">
+      <w:start w:val="1"/>
+      <w:numFmt w:val="bullet"/>
+      <w:lvlText w:val=""/>
+      <w:lvlJc w:val="left"/>
+      <w:pPr>
+        <w:ind w:left="4320" w:hanging="360"/>
+      </w:pPr>
+      <w:rPr>
+        <w:rFonts w:ascii="Wingdings" w:hAnsi="Wingdings" w:hint="default"/>
+      </w:rPr>
+    </w:lvl>
+    <w:lvl w:ilvl="6" w:tplc="10090001" w:tentative="1">
+      <w:start w:val="1"/>
+      <w:numFmt w:val="bullet"/>
+      <w:lvlText w:val=""/>
+      <w:lvlJc w:val="left"/>
+      <w:pPr>
+        <w:ind w:left="5040" w:hanging="360"/>
+      </w:pPr>
+      <w:rPr>
+        <w:rFonts w:ascii="Symbol" w:hAnsi="Symbol" w:hint="default"/>
+      </w:rPr>
+    </w:lvl>
+    <w:lvl w:ilvl="7" w:tplc="10090003" w:tentative="1">
+      <w:start w:val="1"/>
+      <w:numFmt w:val="bullet"/>
+      <w:lvlText w:val="o"/>
+      <w:lvlJc w:val="left"/>
+      <w:pPr>
+        <w:ind w:left="5760" w:hanging="360"/>
+      </w:pPr>
+      <w:rPr>
+        <w:rFonts w:ascii="Courier New" w:hAnsi="Courier New" w:cs="Courier New" w:hint="default"/>
+      </w:rPr>
+    </w:lvl>
+    <w:lvl w:ilvl="8" w:tplc="10090005" w:tentative="1">
+      <w:start w:val="1"/>
+      <w:numFmt w:val="bullet"/>
+      <w:lvlText w:val=""/>
+      <w:lvlJc w:val="left"/>
+      <w:pPr>
+        <w:ind w:left="6480" w:hanging="360"/>
+      </w:pPr>
+      <w:rPr>
+        <w:rFonts w:ascii="Wingdings" w:hAnsi="Wingdings" w:hint="default"/>
+      </w:rPr>
+    </w:lvl>
+  </w:abstractNum>
+  <w:abstractNum w:abstractNumId="4" w15:restartNumberingAfterBreak="0">
     <w:nsid w:val="2EDA1111"/>
     <w:multiLevelType w:val="hybridMultilevel"/>
     <w:tmpl w:val="C92E8EC8"/>
@@ -500,7 +1259,7 @@
       </w:rPr>
     </w:lvl>
   </w:abstractNum>
-  <w:abstractNum w:abstractNumId="1" w15:restartNumberingAfterBreak="0">
+  <w:abstractNum w:abstractNumId="5" w15:restartNumberingAfterBreak="0">
     <w:nsid w:val="5A3146DF"/>
     <w:multiLevelType w:val="hybridMultilevel"/>
     <w:tmpl w:val="7846B4FC"/>
@@ -614,10 +1373,22 @@
     </w:lvl>
   </w:abstractNum>
   <w:num w:numId="1">
+    <w:abstractNumId w:val="4"/>
+  </w:num>
+  <w:num w:numId="2">
+    <w:abstractNumId w:val="5"/>
+  </w:num>
+  <w:num w:numId="3">
     <w:abstractNumId w:val="0"/>
   </w:num>
-  <w:num w:numId="2">
+  <w:num w:numId="4">
     <w:abstractNumId w:val="1"/>
+  </w:num>
+  <w:num w:numId="5">
+    <w:abstractNumId w:val="3"/>
+  </w:num>
+  <w:num w:numId="6">
+    <w:abstractNumId w:val="2"/>
   </w:num>
 </w:numbering>
 </file>

</xml_diff>

<commit_message>
Added the user_proc_p3 which will be used for our third demo.  Updated the documentation.
</commit_message>
<xml_diff>
--- a/manual_code/Context_Switching_UART/Documentation.docx
+++ b/manual_code/Context_Switching_UART/Documentation.docx
@@ -283,8 +283,6 @@
       </w:r>
       <w:r>
         <w:tab/>
-      </w:r>
-      <w:r>
         <w:t>reg command / command will exit</w:t>
       </w:r>
     </w:p>
@@ -311,8 +309,6 @@
       </w:r>
       <w:r>
         <w:tab/>
-      </w:r>
-      <w:r>
         <w:t>reg command / check argument correct-&gt;exit</w:t>
       </w:r>
     </w:p>
@@ -339,8 +335,6 @@
       </w:r>
       <w:r>
         <w:tab/>
-      </w:r>
-      <w:r>
         <w:t>clock / does not interact with anything else</w:t>
       </w:r>
     </w:p>
@@ -367,8 +361,6 @@
       </w:r>
       <w:r>
         <w:tab/>
-      </w:r>
-      <w:r>
         <w:t>always ready</w:t>
       </w:r>
     </w:p>
@@ -392,21 +384,7 @@
       </w:r>
       <w:r>
         <w:tab/>
-      </w:r>
-      <w:r>
-        <w:t>send delayed message to self,</w:t>
-      </w:r>
-      <w:r>
-        <w:t xml:space="preserve"> </w:t>
-      </w:r>
-      <w:r>
-        <w:t>ask for all me</w:t>
-      </w:r>
-      <w:r>
-        <w:t>mblocks, release them upon recei</w:t>
-      </w:r>
-      <w:r>
-        <w:t>ve the delayed message</w:t>
+        <w:t>send delayed message to self, ask for all memblocks, release them upon receive the delayed message</w:t>
       </w:r>
     </w:p>
     <w:p>
@@ -429,8 +407,6 @@
       </w:r>
       <w:r>
         <w:tab/>
-      </w:r>
-      <w:r>
         <w:t>ask for one memblock, then release memblock.</w:t>
       </w:r>
     </w:p>
@@ -449,238 +425,355 @@
       </w:pPr>
       <w:r>
         <w:t>1,2,3 set self to LOWEST upon finishing</w:t>
+      </w:r>
+    </w:p>
+    <w:p>
+      <w:pPr>
+        <w:pStyle w:val="ListParagraph"/>
+        <w:numPr>
+          <w:ilvl w:val="0"/>
+          <w:numId w:val="6"/>
+        </w:numPr>
+      </w:pPr>
+      <w:r>
+        <w:t>4 set self to LOWEST if #proc finished is 3</w:t>
+      </w:r>
+    </w:p>
+    <w:p>
+      <w:pPr>
+        <w:pStyle w:val="ListParagraph"/>
+        <w:numPr>
+          <w:ilvl w:val="0"/>
+          <w:numId w:val="6"/>
+        </w:numPr>
+      </w:pPr>
+      <w:r>
+        <w:t>5,6 set self to LOWEST upon finishing</w:t>
+      </w:r>
+    </w:p>
+    <w:p>
+      <w:pPr>
+        <w:pStyle w:val="ListParagraph"/>
+      </w:pPr>
+    </w:p>
+    <w:p>
+      <w:pPr>
+        <w:pStyle w:val="ListParagraph"/>
+        <w:numPr>
+          <w:ilvl w:val="0"/>
+          <w:numId w:val="4"/>
+        </w:numPr>
+      </w:pPr>
+      <w:r>
+        <w:t>run proc 1,2,3 (block on receive)</w:t>
+      </w:r>
+    </w:p>
+    <w:p>
+      <w:pPr>
+        <w:pStyle w:val="ListParagraph"/>
+        <w:numPr>
+          <w:ilvl w:val="0"/>
+          <w:numId w:val="4"/>
+        </w:numPr>
+      </w:pPr>
+      <w:r>
+        <w:t>while waiting proc 4 (non-block)</w:t>
+      </w:r>
+    </w:p>
+    <w:p>
+      <w:pPr>
+        <w:pStyle w:val="ListParagraph"/>
+        <w:numPr>
+          <w:ilvl w:val="0"/>
+          <w:numId w:val="4"/>
+        </w:numPr>
+      </w:pPr>
+      <w:r>
+        <w:lastRenderedPageBreak/>
+        <w:t>5 sends a delayed message to self, takes all available memblocks</w:t>
+      </w:r>
+    </w:p>
+    <w:p>
+      <w:pPr>
+        <w:pStyle w:val="ListParagraph"/>
+        <w:numPr>
+          <w:ilvl w:val="1"/>
+          <w:numId w:val="4"/>
+        </w:numPr>
+      </w:pPr>
+      <w:r>
+        <w:t>upon receiving, it releases all memblocks it holds.</w:t>
+      </w:r>
+    </w:p>
+    <w:p>
+      <w:pPr>
+        <w:pStyle w:val="ListParagraph"/>
+        <w:numPr>
+          <w:ilvl w:val="0"/>
+          <w:numId w:val="4"/>
+        </w:numPr>
+      </w:pPr>
+      <w:r>
+        <w:t>6 ask for one memblock (should be blocked when 5 is not yet started releasing)</w:t>
+      </w:r>
+    </w:p>
+    <w:p>
+      <w:pPr>
+        <w:pStyle w:val="ListParagraph"/>
+        <w:numPr>
+          <w:ilvl w:val="1"/>
+          <w:numId w:val="4"/>
+        </w:numPr>
+      </w:pPr>
+      <w:r>
+        <w:t>then release that block immediately.</w:t>
+      </w:r>
+    </w:p>
+    <w:p/>
+    <w:p>
+      <w:pPr>
+        <w:pStyle w:val="Heading1"/>
+      </w:pPr>
+      <w:r>
+        <w:t>User Processes</w:t>
+      </w:r>
+      <w:r>
+        <w:t xml:space="preserve"> P1</w:t>
+      </w:r>
+      <w:r>
+        <w:t>:</w:t>
+      </w:r>
+    </w:p>
+    <w:p>
+      <w:pPr>
+        <w:pStyle w:val="NoSpacing"/>
+      </w:pPr>
+      <w:r>
+        <w:t>Expected output:</w:t>
+      </w:r>
+    </w:p>
+    <w:p>
+      <w:pPr>
+        <w:pStyle w:val="NoSpacing"/>
+      </w:pPr>
+    </w:p>
+    <w:p>
+      <w:pPr>
+        <w:pStyle w:val="NoSpacing"/>
+      </w:pPr>
+      <w:r>
+        <w:t>G012_test: START</w:t>
+      </w:r>
+    </w:p>
+    <w:p>
+      <w:pPr>
+        <w:pStyle w:val="NoSpacing"/>
+      </w:pPr>
+      <w:r>
+        <w:t>G012_test: total 6 tests</w:t>
+      </w:r>
+    </w:p>
+    <w:p>
+      <w:pPr>
+        <w:pStyle w:val="NoSpacing"/>
+      </w:pPr>
+      <w:r>
+        <w:t>G012_test: test 3 OK</w:t>
+      </w:r>
+    </w:p>
+    <w:p>
+      <w:pPr>
+        <w:pStyle w:val="NoSpacing"/>
+      </w:pPr>
+      <w:r>
+        <w:t>G012_test: test 6 OK</w:t>
+      </w:r>
+    </w:p>
+    <w:p>
+      <w:pPr>
+        <w:pStyle w:val="NoSpacing"/>
+      </w:pPr>
+      <w:r>
+        <w:t>G012_test: test 5 OK</w:t>
+      </w:r>
+    </w:p>
+    <w:p>
+      <w:pPr>
+        <w:pStyle w:val="NoSpacing"/>
+      </w:pPr>
+      <w:r>
+        <w:t>G012_test: test 4 OK</w:t>
+      </w:r>
+    </w:p>
+    <w:p>
+      <w:pPr>
+        <w:pStyle w:val="NoSpacing"/>
+      </w:pPr>
+      <w:r>
+        <w:t>G012_test: test 2 OK</w:t>
+      </w:r>
+    </w:p>
+    <w:p>
+      <w:pPr>
+        <w:pStyle w:val="NoSpacing"/>
+      </w:pPr>
+      <w:r>
+        <w:t>G012_test: test 1 OK</w:t>
+      </w:r>
+    </w:p>
+    <w:p>
+      <w:pPr>
+        <w:pStyle w:val="NoSpacing"/>
+      </w:pPr>
+      <w:r>
+        <w:t>G012_test: 6/6 tests OK</w:t>
+      </w:r>
+    </w:p>
+    <w:p>
+      <w:pPr>
+        <w:pStyle w:val="NoSpacing"/>
+      </w:pPr>
+      <w:r>
+        <w:t>G012_test: 0/6 tests FAIL</w:t>
+      </w:r>
+    </w:p>
+    <w:p>
+      <w:pPr>
+        <w:pStyle w:val="NoSpacing"/>
+      </w:pPr>
+      <w:r>
+        <w:t>G012_test: END</w:t>
+      </w:r>
+    </w:p>
+    <w:p>
+      <w:pPr>
+        <w:pStyle w:val="Heading1"/>
+      </w:pPr>
+      <w:r>
+        <w:t>Our Notes</w:t>
+      </w:r>
+    </w:p>
+    <w:p>
+      <w:pPr>
+        <w:pStyle w:val="ListParagraph"/>
+        <w:numPr>
+          <w:ilvl w:val="0"/>
+          <w:numId w:val="1"/>
+        </w:numPr>
+      </w:pPr>
+      <w:r>
+        <w:t>We keep track of our memory blocks with a stack</w:t>
+      </w:r>
+    </w:p>
+    <w:p>
+      <w:pPr>
+        <w:pStyle w:val="ListParagraph"/>
+        <w:numPr>
+          <w:ilvl w:val="1"/>
+          <w:numId w:val="1"/>
+        </w:numPr>
+      </w:pPr>
+      <w:r>
+        <w:t>Requesting memory pops off</w:t>
+      </w:r>
+    </w:p>
+    <w:p>
+      <w:pPr>
+        <w:pStyle w:val="ListParagraph"/>
+        <w:numPr>
+          <w:ilvl w:val="1"/>
+          <w:numId w:val="1"/>
+        </w:numPr>
+      </w:pPr>
+      <w:r>
+        <w:t>Releasing memory pushes on</w:t>
+      </w:r>
+    </w:p>
+    <w:p>
+      <w:pPr>
+        <w:pStyle w:val="ListParagraph"/>
+        <w:numPr>
+          <w:ilvl w:val="1"/>
+          <w:numId w:val="1"/>
+        </w:numPr>
+      </w:pPr>
+      <w:r>
+        <w:t>Stack makes it so that we don’t have to keep track of both the front and the back; in general the math just becomes a lot easier</w:t>
+      </w:r>
+    </w:p>
+    <w:p>
+      <w:pPr>
+        <w:pStyle w:val="ListParagraph"/>
+        <w:numPr>
+          <w:ilvl w:val="0"/>
+          <w:numId w:val="1"/>
+        </w:numPr>
+      </w:pPr>
+      <w:r>
+        <w:t>We have two arrays of queues</w:t>
+      </w:r>
+    </w:p>
+    <w:p>
+      <w:pPr>
+        <w:pStyle w:val="ListParagraph"/>
+        <w:numPr>
+          <w:ilvl w:val="1"/>
+          <w:numId w:val="1"/>
+        </w:numPr>
+      </w:pPr>
+      <w:r>
+        <w:t>One array keeps track of the ready queues for the different priorities</w:t>
+      </w:r>
+    </w:p>
+    <w:p>
+      <w:pPr>
+        <w:pStyle w:val="ListParagraph"/>
+        <w:numPr>
+          <w:ilvl w:val="1"/>
+          <w:numId w:val="1"/>
+        </w:numPr>
+      </w:pPr>
+      <w:r>
+        <w:t>One array keeps track of the blocked queues for the different priorities</w:t>
+      </w:r>
+    </w:p>
+    <w:p>
+      <w:pPr>
+        <w:pStyle w:val="ListParagraph"/>
+        <w:numPr>
+          <w:ilvl w:val="0"/>
+          <w:numId w:val="1"/>
+        </w:numPr>
+      </w:pPr>
+      <w:r>
+        <w:t>We have ProcessNode as a queue member wrapper around PCB which allows us to have next and previous for each PCB without changing the structure of the given PCB</w:t>
+      </w:r>
+    </w:p>
+    <w:p>
+      <w:pPr>
+        <w:pStyle w:val="ListParagraph"/>
+        <w:numPr>
+          <w:ilvl w:val="0"/>
+          <w:numId w:val="1"/>
+        </w:numPr>
+      </w:pPr>
+      <w:r>
+        <w:t>We implemented a memory block queue as well which we don’t use as we instead go with a stack, but we kept it for reference purposes in case we need it at a later time</w:t>
+      </w:r>
+    </w:p>
+    <w:p>
+      <w:pPr>
+        <w:pStyle w:val="ListParagraph"/>
+        <w:numPr>
+          <w:ilvl w:val="0"/>
+          <w:numId w:val="1"/>
+        </w:numPr>
+      </w:pPr>
+      <w:r>
+        <w:t>As we have so many debug statements, if you run with the DEBUG_0 flag there will be stack overwrites which cause a ton of random errors interspersed throughout the code.  Debug hotkeys are reasonable as they do not print an excessive amount.</w:t>
       </w:r>
       <w:bookmarkStart w:id="0" w:name="_GoBack"/>
       <w:bookmarkEnd w:id="0"/>
-    </w:p>
-    <w:p>
-      <w:pPr>
-        <w:pStyle w:val="ListParagraph"/>
-        <w:numPr>
-          <w:ilvl w:val="0"/>
-          <w:numId w:val="6"/>
-        </w:numPr>
-      </w:pPr>
-      <w:r>
-        <w:t>4 set self to LOWEST if #proc finished is 3</w:t>
-      </w:r>
-    </w:p>
-    <w:p>
-      <w:pPr>
-        <w:pStyle w:val="ListParagraph"/>
-        <w:numPr>
-          <w:ilvl w:val="0"/>
-          <w:numId w:val="6"/>
-        </w:numPr>
-      </w:pPr>
-      <w:r>
-        <w:t>5,6 se</w:t>
-      </w:r>
-      <w:r>
-        <w:t>t self to LOWEST upon finishing</w:t>
-      </w:r>
-    </w:p>
-    <w:p>
-      <w:pPr>
-        <w:pStyle w:val="ListParagraph"/>
-      </w:pPr>
-    </w:p>
-    <w:p>
-      <w:pPr>
-        <w:pStyle w:val="ListParagraph"/>
-        <w:numPr>
-          <w:ilvl w:val="0"/>
-          <w:numId w:val="4"/>
-        </w:numPr>
-      </w:pPr>
-      <w:r>
-        <w:t>run proc 1,2,3 (block on receive)</w:t>
-      </w:r>
-    </w:p>
-    <w:p>
-      <w:pPr>
-        <w:pStyle w:val="ListParagraph"/>
-        <w:numPr>
-          <w:ilvl w:val="0"/>
-          <w:numId w:val="4"/>
-        </w:numPr>
-      </w:pPr>
-      <w:r>
-        <w:t>while waiting proc 4 (non-block)</w:t>
-      </w:r>
-    </w:p>
-    <w:p>
-      <w:pPr>
-        <w:pStyle w:val="ListParagraph"/>
-        <w:numPr>
-          <w:ilvl w:val="0"/>
-          <w:numId w:val="4"/>
-        </w:numPr>
-      </w:pPr>
-      <w:r>
-        <w:t xml:space="preserve">5 sends a delayed message to self, takes all </w:t>
-      </w:r>
-      <w:r>
-        <w:t>available</w:t>
-      </w:r>
-      <w:r>
-        <w:t xml:space="preserve"> memblocks</w:t>
-      </w:r>
-    </w:p>
-    <w:p>
-      <w:pPr>
-        <w:pStyle w:val="ListParagraph"/>
-        <w:numPr>
-          <w:ilvl w:val="1"/>
-          <w:numId w:val="4"/>
-        </w:numPr>
-      </w:pPr>
-      <w:r>
-        <w:t>upon recei</w:t>
-      </w:r>
-      <w:r>
-        <w:t>ving, it releases all memblocks it holds.</w:t>
-      </w:r>
-    </w:p>
-    <w:p>
-      <w:pPr>
-        <w:pStyle w:val="ListParagraph"/>
-        <w:numPr>
-          <w:ilvl w:val="0"/>
-          <w:numId w:val="4"/>
-        </w:numPr>
-      </w:pPr>
-      <w:r>
-        <w:t>6 ask for one memblock (should be blocked when 5 is not yet started releasing)</w:t>
-      </w:r>
-    </w:p>
-    <w:p>
-      <w:pPr>
-        <w:pStyle w:val="ListParagraph"/>
-        <w:numPr>
-          <w:ilvl w:val="1"/>
-          <w:numId w:val="4"/>
-        </w:numPr>
-      </w:pPr>
-      <w:r>
-        <w:t>then release that block immediately.</w:t>
-      </w:r>
-    </w:p>
-    <w:p>
-      <w:pPr>
-        <w:pStyle w:val="Heading1"/>
-      </w:pPr>
-      <w:r>
-        <w:t>Our Notes</w:t>
-      </w:r>
-    </w:p>
-    <w:p>
-      <w:pPr>
-        <w:pStyle w:val="ListParagraph"/>
-        <w:numPr>
-          <w:ilvl w:val="0"/>
-          <w:numId w:val="1"/>
-        </w:numPr>
-      </w:pPr>
-      <w:r>
-        <w:t>We keep track of our memory blocks with a stack</w:t>
-      </w:r>
-    </w:p>
-    <w:p>
-      <w:pPr>
-        <w:pStyle w:val="ListParagraph"/>
-        <w:numPr>
-          <w:ilvl w:val="1"/>
-          <w:numId w:val="1"/>
-        </w:numPr>
-      </w:pPr>
-      <w:r>
-        <w:t>Requesting memory pops off</w:t>
-      </w:r>
-    </w:p>
-    <w:p>
-      <w:pPr>
-        <w:pStyle w:val="ListParagraph"/>
-        <w:numPr>
-          <w:ilvl w:val="1"/>
-          <w:numId w:val="1"/>
-        </w:numPr>
-      </w:pPr>
-      <w:r>
-        <w:t>Releasing memory pushes on</w:t>
-      </w:r>
-    </w:p>
-    <w:p>
-      <w:pPr>
-        <w:pStyle w:val="ListParagraph"/>
-        <w:numPr>
-          <w:ilvl w:val="1"/>
-          <w:numId w:val="1"/>
-        </w:numPr>
-      </w:pPr>
-      <w:r>
-        <w:t>Stack makes it so that we don’t have to keep track of both the front and the back; in general the math just becomes a lot easier</w:t>
-      </w:r>
-    </w:p>
-    <w:p>
-      <w:pPr>
-        <w:pStyle w:val="ListParagraph"/>
-        <w:numPr>
-          <w:ilvl w:val="0"/>
-          <w:numId w:val="1"/>
-        </w:numPr>
-      </w:pPr>
-      <w:r>
-        <w:t>We have two arrays of queues</w:t>
-      </w:r>
-    </w:p>
-    <w:p>
-      <w:pPr>
-        <w:pStyle w:val="ListParagraph"/>
-        <w:numPr>
-          <w:ilvl w:val="1"/>
-          <w:numId w:val="1"/>
-        </w:numPr>
-      </w:pPr>
-      <w:r>
-        <w:t>One array keeps track of the ready queues for the different priorities</w:t>
-      </w:r>
-    </w:p>
-    <w:p>
-      <w:pPr>
-        <w:pStyle w:val="ListParagraph"/>
-        <w:numPr>
-          <w:ilvl w:val="1"/>
-          <w:numId w:val="1"/>
-        </w:numPr>
-      </w:pPr>
-      <w:r>
-        <w:t>One array keeps track of the blocked queues for the different priorities</w:t>
-      </w:r>
-    </w:p>
-    <w:p>
-      <w:pPr>
-        <w:pStyle w:val="ListParagraph"/>
-        <w:numPr>
-          <w:ilvl w:val="0"/>
-          <w:numId w:val="1"/>
-        </w:numPr>
-      </w:pPr>
-      <w:r>
-        <w:t>We have ProcessNode as a queue member wrapper around PCB which allows us to have next and previous for each PCB without changing the structure of the given PCB</w:t>
-      </w:r>
-    </w:p>
-    <w:p>
-      <w:pPr>
-        <w:pStyle w:val="ListParagraph"/>
-        <w:numPr>
-          <w:ilvl w:val="0"/>
-          <w:numId w:val="1"/>
-        </w:numPr>
-      </w:pPr>
-      <w:r>
-        <w:t>We implemented a memory block queue as well which we don’t use as we instead go with a stack, but we kept it for reference purposes in case we need it at a later time</w:t>
-      </w:r>
     </w:p>
     <w:sectPr>
       <w:pgSz w:w="12240" w:h="15840"/>

</xml_diff>